<commit_message>
Updated Release Notes.  Added SOAP Samples
SVN-Revision: 27
</commit_message>
<xml_diff>
--- a/docs/Release Notes/Clinical Connector_Release_Notes.docx
+++ b/docs/Release Notes/Clinical Connector_Release_Notes.docx
@@ -45,7 +45,7 @@
                     </pic:cNvPicPr>
                   </pic:nvPicPr>
                   <pic:blipFill>
-                    <a:blip r:embed="rId7"/>
+                    <a:blip r:embed="rId7" cstate="print"/>
                     <a:srcRect/>
                     <a:stretch>
                       <a:fillRect/>
@@ -611,8 +611,16 @@
               <w:rPr>
                 <w:sz w:val="20"/>
               </w:rPr>
-              <w:t>Finalized v2.2 ReleaseNotes</w:t>
+              <w:t xml:space="preserve">Finalized v2.2 </w:t>
             </w:r>
+            <w:proofErr w:type="spellStart"/>
+            <w:r>
+              <w:rPr>
+                <w:sz w:val="20"/>
+              </w:rPr>
+              <w:t>ReleaseNotes</w:t>
+            </w:r>
+            <w:proofErr w:type="spellEnd"/>
           </w:p>
         </w:tc>
       </w:tr>
@@ -1885,8 +1893,13 @@
           <w:numId w:val="38"/>
         </w:numPr>
       </w:pPr>
-      <w:r>
-        <w:t>TomCat 5.5.27</w:t>
+      <w:proofErr w:type="spellStart"/>
+      <w:r>
+        <w:t>TomCat</w:t>
+      </w:r>
+      <w:proofErr w:type="spellEnd"/>
+      <w:r>
+        <w:t xml:space="preserve"> 5.5.27</w:t>
       </w:r>
     </w:p>
     <w:p>
@@ -1910,8 +1923,13 @@
           <w:numId w:val="38"/>
         </w:numPr>
       </w:pPr>
-      <w:r>
-        <w:t>caGrid  v1.3</w:t>
+      <w:proofErr w:type="spellStart"/>
+      <w:r>
+        <w:t>caGrid</w:t>
+      </w:r>
+      <w:proofErr w:type="spellEnd"/>
+      <w:r>
+        <w:t xml:space="preserve">  v1.3</w:t>
       </w:r>
     </w:p>
     <w:p>
@@ -2078,8 +2096,15 @@
           <w:numId w:val="41"/>
         </w:numPr>
       </w:pPr>
-      <w:r>
-        <w:t>caGrid Authentication security supported.</w:t>
+      <w:proofErr w:type="spellStart"/>
+      <w:proofErr w:type="gramStart"/>
+      <w:r>
+        <w:t>caGrid</w:t>
+      </w:r>
+      <w:proofErr w:type="spellEnd"/>
+      <w:proofErr w:type="gramEnd"/>
+      <w:r>
+        <w:t xml:space="preserve"> Authentication security supported.</w:t>
       </w:r>
     </w:p>
     <w:p>
@@ -2122,9 +2147,11 @@
           <w:numId w:val="41"/>
         </w:numPr>
       </w:pPr>
+      <w:proofErr w:type="spellStart"/>
       <w:r>
         <w:t>RegisterSubject</w:t>
       </w:r>
+      <w:proofErr w:type="spellEnd"/>
     </w:p>
     <w:p>
       <w:pPr>
@@ -2440,6 +2467,183 @@
     </w:p>
     <w:p>
       <w:pPr>
+        <w:numPr>
+          <w:ilvl w:val="0"/>
+          <w:numId w:val="41"/>
+        </w:numPr>
+      </w:pPr>
+      <w:r>
+        <w:t>C3D Grid Service enhanced to include the following two methods:</w:t>
+      </w:r>
+    </w:p>
+    <w:p>
+      <w:pPr>
+        <w:numPr>
+          <w:ilvl w:val="1"/>
+          <w:numId w:val="41"/>
+        </w:numPr>
+      </w:pPr>
+      <w:proofErr w:type="spellStart"/>
+      <w:r>
+        <w:t>GetStudyCRFs</w:t>
+      </w:r>
+      <w:proofErr w:type="spellEnd"/>
+    </w:p>
+    <w:p>
+      <w:pPr>
+        <w:numPr>
+          <w:ilvl w:val="2"/>
+          <w:numId w:val="41"/>
+        </w:numPr>
+      </w:pPr>
+      <w:r>
+        <w:t xml:space="preserve">This will return all of the </w:t>
+      </w:r>
+      <w:proofErr w:type="spellStart"/>
+      <w:r>
+        <w:t>eCRF</w:t>
+      </w:r>
+      <w:proofErr w:type="spellEnd"/>
+      <w:r>
+        <w:t xml:space="preserve"> names for the specified study.</w:t>
+      </w:r>
+    </w:p>
+    <w:p>
+      <w:pPr>
+        <w:numPr>
+          <w:ilvl w:val="1"/>
+          <w:numId w:val="41"/>
+        </w:numPr>
+      </w:pPr>
+      <w:proofErr w:type="spellStart"/>
+      <w:r>
+        <w:t>GetStudyCRFData</w:t>
+      </w:r>
+      <w:proofErr w:type="spellEnd"/>
+    </w:p>
+    <w:p>
+      <w:pPr>
+        <w:numPr>
+          <w:ilvl w:val="2"/>
+          <w:numId w:val="41"/>
+        </w:numPr>
+      </w:pPr>
+      <w:r>
+        <w:lastRenderedPageBreak/>
+        <w:t xml:space="preserve">This will return all of the study data for the specified study and </w:t>
+      </w:r>
+      <w:proofErr w:type="spellStart"/>
+      <w:r>
+        <w:t>eCRF</w:t>
+      </w:r>
+      <w:proofErr w:type="spellEnd"/>
+      <w:r>
+        <w:t xml:space="preserve"> for every patient in the study.  The result set will include every data point of the </w:t>
+      </w:r>
+      <w:proofErr w:type="spellStart"/>
+      <w:r>
+        <w:t>eCRF</w:t>
+      </w:r>
+      <w:proofErr w:type="spellEnd"/>
+      <w:r>
+        <w:t>.</w:t>
+      </w:r>
+    </w:p>
+    <w:p>
+      <w:pPr>
+        <w:numPr>
+          <w:ilvl w:val="0"/>
+          <w:numId w:val="41"/>
+        </w:numPr>
+      </w:pPr>
+      <w:r>
+        <w:t>The two new methods of the C3D Grid Service also include:</w:t>
+      </w:r>
+    </w:p>
+    <w:p>
+      <w:pPr>
+        <w:numPr>
+          <w:ilvl w:val="1"/>
+          <w:numId w:val="41"/>
+        </w:numPr>
+      </w:pPr>
+      <w:r>
+        <w:t>Study Level Security</w:t>
+      </w:r>
+    </w:p>
+    <w:p>
+      <w:pPr>
+        <w:numPr>
+          <w:ilvl w:val="2"/>
+          <w:numId w:val="41"/>
+        </w:numPr>
+      </w:pPr>
+      <w:r>
+        <w:t xml:space="preserve">PRIVATE – User must have a C3D </w:t>
+      </w:r>
+      <w:proofErr w:type="spellStart"/>
+      <w:r>
+        <w:t>UserId</w:t>
+      </w:r>
+      <w:proofErr w:type="spellEnd"/>
+      <w:r>
+        <w:t xml:space="preserve"> associated to their Grid Id, and the C3D </w:t>
+      </w:r>
+      <w:proofErr w:type="spellStart"/>
+      <w:r>
+        <w:t>UserId</w:t>
+      </w:r>
+      <w:proofErr w:type="spellEnd"/>
+      <w:r>
+        <w:t xml:space="preserve"> must be authorized to access the study.</w:t>
+      </w:r>
+    </w:p>
+    <w:p>
+      <w:pPr>
+        <w:numPr>
+          <w:ilvl w:val="2"/>
+          <w:numId w:val="41"/>
+        </w:numPr>
+      </w:pPr>
+      <w:r>
+        <w:t>PUBLIC – User must have a valid Grid Id to access the study data.</w:t>
+      </w:r>
+    </w:p>
+    <w:p>
+      <w:pPr>
+        <w:numPr>
+          <w:ilvl w:val="1"/>
+          <w:numId w:val="41"/>
+        </w:numPr>
+      </w:pPr>
+      <w:r>
+        <w:t>Private Data CDEs</w:t>
+      </w:r>
+    </w:p>
+    <w:p>
+      <w:pPr>
+        <w:numPr>
+          <w:ilvl w:val="2"/>
+          <w:numId w:val="41"/>
+        </w:numPr>
+      </w:pPr>
+      <w:r>
+        <w:t>Those CDEs that have been identified as private for the study, or for every study, will be redacted (i.e. set to the value “####”).</w:t>
+      </w:r>
+    </w:p>
+    <w:p>
+      <w:pPr>
+        <w:numPr>
+          <w:ilvl w:val="0"/>
+          <w:numId w:val="41"/>
+        </w:numPr>
+      </w:pPr>
+      <w:r>
+        <w:t>Database Installation incorporated into the BDA Installation.</w:t>
+      </w:r>
+    </w:p>
+    <w:p>
+      <w:pPr>
         <w:pStyle w:val="Heading2"/>
       </w:pPr>
       <w:bookmarkStart w:id="13" w:name="_Toc265825415"/>
@@ -2454,7 +2658,7 @@
         <w:t xml:space="preserve">Software Version: </w:t>
       </w:r>
       <w:r>
-        <w:t>v2.3m2</w:t>
+        <w:t>v2.3m3</w:t>
       </w:r>
     </w:p>
     <w:p>
@@ -2462,7 +2666,10 @@
         <w:t xml:space="preserve">Release Date: </w:t>
       </w:r>
       <w:r>
-        <w:t>December 3,</w:t>
+        <w:t>January</w:t>
+      </w:r>
+      <w:r>
+        <w:t xml:space="preserve"> 3,</w:t>
       </w:r>
       <w:r>
         <w:t xml:space="preserve"> 20</w:t>
@@ -2659,7 +2866,15 @@
     </w:tbl>
     <w:p>
       <w:r>
-        <w:t>The following table contains the major known issues identified during testing. These issues have been logged into GForge along with other minor ones.</w:t>
+        <w:t xml:space="preserve">The following table contains the major known issues identified during testing. These issues have been logged into </w:t>
+      </w:r>
+      <w:proofErr w:type="spellStart"/>
+      <w:r>
+        <w:t>GForge</w:t>
+      </w:r>
+      <w:proofErr w:type="spellEnd"/>
+      <w:r>
+        <w:t xml:space="preserve"> along with other minor ones.</w:t>
       </w:r>
     </w:p>
     <w:p/>
@@ -2730,7 +2945,23 @@
           </w:tcPr>
           <w:p>
             <w:r>
-              <w:t>Patient Id (MRN) that are not numeric will need additional processing by the AutoLoader in order for it to be loaded in the CDMS.</w:t>
+              <w:t xml:space="preserve">Patient Id (MRN) that </w:t>
+            </w:r>
+            <w:proofErr w:type="gramStart"/>
+            <w:r>
+              <w:t>are</w:t>
+            </w:r>
+            <w:proofErr w:type="gramEnd"/>
+            <w:r>
+              <w:t xml:space="preserve"> not numeric will need additional processing by the </w:t>
+            </w:r>
+            <w:proofErr w:type="spellStart"/>
+            <w:r>
+              <w:t>AutoLoader</w:t>
+            </w:r>
+            <w:proofErr w:type="spellEnd"/>
+            <w:r>
+              <w:t xml:space="preserve"> in order for it to be loaded in the CDMS.</w:t>
             </w:r>
           </w:p>
         </w:tc>
@@ -2917,7 +3148,7 @@
               <w:noProof/>
               <w:sz w:val="20"/>
             </w:rPr>
-            <w:t>2010</w:t>
+            <w:t>2011</w:t>
           </w:r>
           <w:r>
             <w:rPr>
@@ -2982,7 +3213,7 @@
               <w:noProof/>
               <w:sz w:val="20"/>
             </w:rPr>
-            <w:t>5</w:t>
+            <w:t>6</w:t>
           </w:r>
           <w:r>
             <w:rPr>
@@ -3026,7 +3257,7 @@
               <w:rFonts w:ascii="Times New Roman" w:hAnsi="Times New Roman"/>
               <w:noProof/>
             </w:rPr>
-            <w:t>8</w:t>
+            <w:t>9</w:t>
           </w:r>
           <w:r>
             <w:rPr>
@@ -3263,7 +3494,7 @@
           <v:imagedata r:id="rId1" o:title=""/>
           <w10:wrap type="square"/>
         </v:shape>
-        <o:OLEObject Type="Embed" ProgID="MSPhotoEd.3" ShapeID="_x0000_s2052" DrawAspect="Content" ObjectID="_1353134475" r:id="rId2"/>
+        <o:OLEObject Type="Embed" ProgID="MSPhotoEd.3" ShapeID="_x0000_s2052" DrawAspect="Content" ObjectID="_1355589697" r:id="rId2"/>
       </w:pict>
     </w:r>
   </w:p>

</xml_diff>

<commit_message>
Added a known issue and limitation
SVN-Revision: 84
</commit_message>
<xml_diff>
--- a/docs/Release Notes/Clinical Connector_Release_Notes.docx
+++ b/docs/Release Notes/Clinical Connector_Release_Notes.docx
@@ -3063,6 +3063,32 @@
           </w:p>
         </w:tc>
       </w:tr>
+      <w:tr>
+        <w:trPr>
+          <w:trHeight w:val="697"/>
+        </w:trPr>
+        <w:tc>
+          <w:tcPr>
+            <w:tcW w:w="1098" w:type="dxa"/>
+          </w:tcPr>
+          <w:p>
+            <w:r>
+              <w:t>2</w:t>
+            </w:r>
+          </w:p>
+        </w:tc>
+        <w:tc>
+          <w:tcPr>
+            <w:tcW w:w="8520" w:type="dxa"/>
+            <w:vAlign w:val="center"/>
+          </w:tcPr>
+          <w:p>
+            <w:r>
+              <w:t>Under some installations, the Register Subject service is known to halt and close the Tomcat console window.  It has been determined that this is caused by the questionloader.dll utility that supports data element loading to C3D.  If this occurs on you installation, please contact the Clinical Connector for C3D Support Team as they may have a solution for you installation.</w:t>
+            </w:r>
+          </w:p>
+        </w:tc>
+      </w:tr>
     </w:tbl>
     <w:p>
       <w:r>
@@ -3217,6 +3243,34 @@
           <w:p>
             <w:r>
               <w:t>The data load transaction will be ignored.</w:t>
+            </w:r>
+          </w:p>
+        </w:tc>
+      </w:tr>
+      <w:tr>
+        <w:tc>
+          <w:tcPr>
+            <w:tcW w:w="1098" w:type="dxa"/>
+          </w:tcPr>
+          <w:p>
+            <w:r>
+              <w:lastRenderedPageBreak/>
+              <w:t>4</w:t>
+            </w:r>
+          </w:p>
+        </w:tc>
+        <w:tc>
+          <w:tcPr>
+            <w:tcW w:w="8478" w:type="dxa"/>
+          </w:tcPr>
+          <w:p>
+            <w:proofErr w:type="gramStart"/>
+            <w:r>
+              <w:t>v2.3</w:t>
+            </w:r>
+            <w:proofErr w:type="gramEnd"/>
+            <w:r>
+              <w:t xml:space="preserve"> does not load data values for race/ethnicity, primary disease site and disease term at this time.  This will be address in a future release.</w:t>
             </w:r>
           </w:p>
         </w:tc>
@@ -3421,7 +3475,7 @@
               <w:noProof/>
               <w:sz w:val="20"/>
             </w:rPr>
-            <w:t>7</w:t>
+            <w:t>8</w:t>
           </w:r>
           <w:r>
             <w:rPr>
@@ -3465,7 +3519,7 @@
               <w:rFonts w:ascii="Times New Roman" w:hAnsi="Times New Roman"/>
               <w:noProof/>
             </w:rPr>
-            <w:t>9</w:t>
+            <w:t>10</w:t>
           </w:r>
           <w:r>
             <w:rPr>
@@ -3756,7 +3810,7 @@
           <v:imagedata r:id="rId1" o:title=""/>
           <w10:wrap type="square"/>
         </v:shape>
-        <o:OLEObject Type="Embed" ProgID="MSPhotoEd.3" ShapeID="_x0000_s2052" DrawAspect="Content" ObjectID="_1359465391" r:id="rId2"/>
+        <o:OLEObject Type="Embed" ProgID="MSPhotoEd.3" ShapeID="_x0000_s2052" DrawAspect="Content" ObjectID="_1366197942" r:id="rId2"/>
       </w:pict>
     </w:r>
   </w:p>

</xml_diff>